<commit_message>
updating observer's doc ...
</commit_message>
<xml_diff>
--- a/4.Behavioral Design Patterns/7.Observer/src/main/resources/docs/Observer.docx
+++ b/4.Behavioral Design Patterns/7.Observer/src/main/resources/docs/Observer.docx
@@ -1014,21 +1014,7 @@
         <w:rPr>
           <w:lang w:bidi="ar-DZ"/>
         </w:rPr>
-        <w:t xml:space="preserve"> you subscribe (register), and if a new edition </w:t>
-      </w:r>
-      <w:proofErr w:type="gramStart"/>
-      <w:r>
-        <w:rPr>
-          <w:lang w:bidi="ar-DZ"/>
-        </w:rPr>
-        <w:t>is published</w:t>
-      </w:r>
-      <w:proofErr w:type="gramEnd"/>
-      <w:r>
-        <w:rPr>
-          <w:lang w:bidi="ar-DZ"/>
-        </w:rPr>
-        <w:t xml:space="preserve"> it </w:t>
+        <w:t xml:space="preserve"> you subscribe (register), and if a new edition is published it </w:t>
       </w:r>
       <w:r>
         <w:rPr>
@@ -1525,17 +1511,724 @@
       <w:r>
         <w:t>We can replace any observer at runtime with another observer and the subject will keep purring along.</w:t>
       </w:r>
+    </w:p>
+    <w:p>
+      <w:pPr>
+        <w:pStyle w:val="Paragraphedeliste"/>
+        <w:numPr>
+          <w:ilvl w:val="0"/>
+          <w:numId w:val="45"/>
+        </w:numPr>
+      </w:pPr>
+      <w:r>
+        <w:t>We never need to modify the subject to add new types of observers:</w:t>
+      </w:r>
+    </w:p>
+    <w:p>
+      <w:pPr>
+        <w:pStyle w:val="Paragraphedeliste"/>
+        <w:numPr>
+          <w:ilvl w:val="1"/>
+          <w:numId w:val="45"/>
+        </w:numPr>
+      </w:pPr>
+      <w:r>
+        <w:t>All we have to do is implement the Observer interface in the new class and register as an observer:</w:t>
+      </w:r>
+    </w:p>
+    <w:p>
+      <w:pPr>
+        <w:pStyle w:val="Paragraphedeliste"/>
+        <w:numPr>
+          <w:ilvl w:val="2"/>
+          <w:numId w:val="45"/>
+        </w:numPr>
+      </w:pPr>
+      <w:r>
+        <w:t>Subject does not care; it will deliver notifications to any object that implements the Observer interface.</w:t>
+      </w:r>
+    </w:p>
+    <w:p>
+      <w:pPr>
+        <w:pStyle w:val="Paragraphedeliste"/>
+        <w:numPr>
+          <w:ilvl w:val="0"/>
+          <w:numId w:val="45"/>
+        </w:numPr>
+      </w:pPr>
+      <w:r>
+        <w:t>We can reuse subjects or observers independently of each other</w:t>
+      </w:r>
+    </w:p>
+    <w:p>
+      <w:pPr>
+        <w:pStyle w:val="Paragraphedeliste"/>
+        <w:numPr>
+          <w:ilvl w:val="1"/>
+          <w:numId w:val="45"/>
+        </w:numPr>
+      </w:pPr>
+      <w:r>
+        <w:t>If we have another use for a subject or an observer, we can easily reuse them because the two are not tightly coupled.</w:t>
+      </w:r>
+    </w:p>
+    <w:p>
+      <w:pPr>
+        <w:pStyle w:val="Paragraphedeliste"/>
+        <w:numPr>
+          <w:ilvl w:val="0"/>
+          <w:numId w:val="45"/>
+        </w:numPr>
+      </w:pPr>
+      <w:r>
+        <w:t>Changes to either the subject or an observer will not affect the other:</w:t>
+      </w:r>
+    </w:p>
+    <w:p>
+      <w:pPr>
+        <w:pStyle w:val="Paragraphedeliste"/>
+        <w:numPr>
+          <w:ilvl w:val="1"/>
+          <w:numId w:val="45"/>
+        </w:numPr>
+      </w:pPr>
+      <w:r>
+        <w:t>As long as the objects still meet their obligations to implement the subject or observer interfaces.</w:t>
+      </w:r>
+    </w:p>
+    <w:p>
+      <w:pPr>
+        <w:pStyle w:val="Titre1"/>
+        <w:numPr>
+          <w:ilvl w:val="1"/>
+          <w:numId w:val="1"/>
+        </w:numPr>
+        <w:rPr>
+          <w:lang w:bidi="ar-DZ"/>
+        </w:rPr>
+      </w:pPr>
+      <w:r>
+        <w:rPr>
+          <w:lang w:bidi="ar-DZ"/>
+        </w:rPr>
+        <w:t>Java implementation:</w:t>
+      </w:r>
+    </w:p>
+    <w:p>
+      <w:pPr>
+        <w:pStyle w:val="Paragraphedeliste"/>
+        <w:numPr>
+          <w:ilvl w:val="0"/>
+          <w:numId w:val="46"/>
+        </w:numPr>
+        <w:rPr>
+          <w:lang w:bidi="ar-DZ"/>
+        </w:rPr>
+      </w:pPr>
+      <w:r>
+        <w:rPr>
+          <w:lang w:bidi="ar-DZ"/>
+        </w:rPr>
+        <w:t>The Observer pattern is so useful that Java contains an implementation of it in its packages.</w:t>
+      </w:r>
+    </w:p>
+    <w:p>
+      <w:pPr>
+        <w:pStyle w:val="Paragraphedeliste"/>
+        <w:numPr>
+          <w:ilvl w:val="0"/>
+          <w:numId w:val="46"/>
+        </w:numPr>
+        <w:rPr>
+          <w:lang w:bidi="ar-DZ"/>
+        </w:rPr>
+      </w:pPr>
+      <w:r>
+        <w:rPr>
+          <w:lang w:bidi="ar-DZ"/>
+        </w:rPr>
+        <w:t>These are quite similar to our Subject and Observer interfaces, but give you a lot of functionality out of the box.</w:t>
+      </w:r>
+    </w:p>
+    <w:p>
+      <w:pPr>
+        <w:pStyle w:val="Paragraphedeliste"/>
+        <w:numPr>
+          <w:ilvl w:val="1"/>
+          <w:numId w:val="46"/>
+        </w:numPr>
+        <w:rPr>
+          <w:lang w:bidi="ar-DZ"/>
+        </w:rPr>
+      </w:pPr>
+      <w:r>
+        <w:rPr>
+          <w:lang w:bidi="ar-DZ"/>
+        </w:rPr>
+        <w:t>You can also either implement a push or pull style of update to your observers.</w:t>
+      </w:r>
+    </w:p>
+    <w:p>
+      <w:pPr>
+        <w:pStyle w:val="Paragraphedeliste"/>
+        <w:numPr>
+          <w:ilvl w:val="0"/>
+          <w:numId w:val="46"/>
+        </w:numPr>
+        <w:rPr>
+          <w:lang w:bidi="ar-DZ"/>
+        </w:rPr>
+      </w:pPr>
+      <w:r>
+        <w:rPr>
+          <w:lang w:bidi="ar-DZ"/>
+        </w:rPr>
+        <w:t>The Observable class and the Observer interface make up the pattern</w:t>
+      </w:r>
+    </w:p>
+    <w:p>
+      <w:pPr>
+        <w:pStyle w:val="Paragraphedeliste"/>
+        <w:numPr>
+          <w:ilvl w:val="1"/>
+          <w:numId w:val="46"/>
+        </w:numPr>
+        <w:rPr>
+          <w:lang w:bidi="ar-DZ"/>
+        </w:rPr>
+      </w:pPr>
+      <w:r>
+        <w:rPr>
+          <w:lang w:bidi="ar-DZ"/>
+        </w:rPr>
+        <w:t>Observable class plays the role of the subject.</w:t>
+      </w:r>
+    </w:p>
+    <w:p>
+      <w:pPr>
+        <w:pStyle w:val="Paragraphedeliste"/>
+        <w:numPr>
+          <w:ilvl w:val="0"/>
+          <w:numId w:val="46"/>
+        </w:numPr>
+        <w:rPr>
+          <w:lang w:bidi="ar-DZ"/>
+        </w:rPr>
+      </w:pPr>
+      <w:r>
+        <w:rPr>
+          <w:lang w:bidi="ar-DZ"/>
+        </w:rPr>
+        <w:t>Instead of the methods attach, detach, and notify, Java uses addObserver, deleteObserver, and notifyObservers.</w:t>
+      </w:r>
+    </w:p>
+    <w:p>
+      <w:pPr>
+        <w:pStyle w:val="Paragraphedeliste"/>
+        <w:numPr>
+          <w:ilvl w:val="0"/>
+          <w:numId w:val="46"/>
+        </w:numPr>
+        <w:rPr>
+          <w:lang w:bidi="ar-DZ"/>
+        </w:rPr>
+      </w:pPr>
+      <w:r>
+        <w:rPr>
+          <w:lang w:bidi="ar-DZ"/>
+        </w:rPr>
+        <w:t>For an Object to become an observer, you will need to implement the Observer interface.</w:t>
+      </w:r>
+    </w:p>
+    <w:p>
+      <w:pPr>
+        <w:pStyle w:val="Paragraphedeliste"/>
+        <w:numPr>
+          <w:ilvl w:val="1"/>
+          <w:numId w:val="46"/>
+        </w:numPr>
+        <w:rPr>
+          <w:lang w:bidi="ar-DZ"/>
+        </w:rPr>
+      </w:pPr>
+      <w:r>
+        <w:rPr>
+          <w:lang w:bidi="ar-DZ"/>
+        </w:rPr>
+        <w:t>Call addObserver() on any Observable object</w:t>
+      </w:r>
+    </w:p>
+    <w:p>
+      <w:pPr>
+        <w:pStyle w:val="Paragraphedeliste"/>
+        <w:numPr>
+          <w:ilvl w:val="1"/>
+          <w:numId w:val="46"/>
+        </w:numPr>
+        <w:rPr>
+          <w:lang w:bidi="ar-DZ"/>
+        </w:rPr>
+      </w:pPr>
+      <w:r>
+        <w:rPr>
+          <w:lang w:bidi="ar-DZ"/>
+        </w:rPr>
+        <w:t>To remove yourself as an observer, just call deleteObserver()</w:t>
+      </w:r>
+    </w:p>
+    <w:p>
+      <w:pPr>
+        <w:pStyle w:val="Paragraphedeliste"/>
+        <w:numPr>
+          <w:ilvl w:val="0"/>
+          <w:numId w:val="46"/>
+        </w:numPr>
+        <w:rPr>
+          <w:lang w:bidi="ar-DZ"/>
+        </w:rPr>
+      </w:pPr>
+      <w:r>
+        <w:rPr>
+          <w:lang w:bidi="ar-DZ"/>
+        </w:rPr>
+        <w:t>For the Observable to send notifications you, need to be Observable by extending the java.util.Observable super class.</w:t>
+      </w:r>
+    </w:p>
+    <w:p>
+      <w:pPr>
+        <w:pStyle w:val="Paragraphedeliste"/>
+        <w:numPr>
+          <w:ilvl w:val="1"/>
+          <w:numId w:val="46"/>
+        </w:numPr>
+        <w:rPr>
+          <w:lang w:bidi="ar-DZ"/>
+        </w:rPr>
+      </w:pPr>
+      <w:r>
+        <w:rPr>
+          <w:lang w:bidi="ar-DZ"/>
+        </w:rPr>
+        <w:t>You first must call the setChanged () method to signify that the state has changed in your object.</w:t>
+      </w:r>
+    </w:p>
+    <w:p>
+      <w:pPr>
+        <w:pStyle w:val="Paragraphedeliste"/>
+        <w:numPr>
+          <w:ilvl w:val="1"/>
+          <w:numId w:val="46"/>
+        </w:numPr>
+        <w:rPr>
+          <w:lang w:bidi="ar-DZ"/>
+        </w:rPr>
+      </w:pPr>
+      <w:r>
+        <w:rPr>
+          <w:lang w:bidi="ar-DZ"/>
+        </w:rPr>
+        <w:t>Then call one of two notifyObservers () methods (notifyObservers () or notifyObservers (Object arg)).</w:t>
+      </w:r>
+    </w:p>
+    <w:p>
+      <w:pPr>
+        <w:pStyle w:val="Paragraphedeliste"/>
+        <w:numPr>
+          <w:ilvl w:val="0"/>
+          <w:numId w:val="46"/>
+        </w:numPr>
+        <w:rPr>
+          <w:lang w:bidi="ar-DZ"/>
+        </w:rPr>
+      </w:pPr>
+      <w:r>
+        <w:rPr>
+          <w:lang w:bidi="ar-DZ"/>
+        </w:rPr>
+        <w:t>For an Observer to receive notifications, It must implement the update method</w:t>
+      </w:r>
+    </w:p>
+    <w:p>
+      <w:pPr>
+        <w:pStyle w:val="Paragraphedeliste"/>
+        <w:numPr>
+          <w:ilvl w:val="1"/>
+          <w:numId w:val="46"/>
+        </w:numPr>
+        <w:rPr>
+          <w:lang w:bidi="ar-DZ"/>
+        </w:rPr>
+      </w:pPr>
+      <w:r>
+        <w:rPr>
+          <w:lang w:bidi="ar-DZ"/>
+        </w:rPr>
+        <w:t>The signature of the method is a bit different</w:t>
+      </w:r>
+    </w:p>
+    <w:p>
+      <w:pPr>
+        <w:pStyle w:val="Paragraphedeliste"/>
+        <w:numPr>
+          <w:ilvl w:val="2"/>
+          <w:numId w:val="46"/>
+        </w:numPr>
+        <w:rPr>
+          <w:lang w:bidi="ar-DZ"/>
+        </w:rPr>
+      </w:pPr>
+      <w:r>
+        <w:rPr>
+          <w:lang w:bidi="ar-DZ"/>
+        </w:rPr>
+        <w:t>If you want to “push” data to the observers, you can pass the data as a data object to the notifyObservers (arg) method.</w:t>
+      </w:r>
+    </w:p>
+    <w:p>
+      <w:pPr>
+        <w:pStyle w:val="Paragraphedeliste"/>
+        <w:numPr>
+          <w:ilvl w:val="2"/>
+          <w:numId w:val="46"/>
+        </w:numPr>
+        <w:rPr>
+          <w:lang w:bidi="ar-DZ"/>
+        </w:rPr>
+      </w:pPr>
+      <w:r>
+        <w:rPr>
+          <w:lang w:bidi="ar-DZ"/>
+        </w:rPr>
+        <w:t>If not, then the Observer has to “pull” the data it wants from the Observable object passed to it.</w:t>
+      </w:r>
+    </w:p>
+    <w:p>
+      <w:pPr>
+        <w:pStyle w:val="Paragraphedeliste"/>
+        <w:numPr>
+          <w:ilvl w:val="0"/>
+          <w:numId w:val="46"/>
+        </w:numPr>
+        <w:rPr>
+          <w:lang w:bidi="ar-DZ"/>
+        </w:rPr>
+      </w:pPr>
+      <w:r>
+        <w:rPr>
+          <w:lang w:bidi="ar-DZ"/>
+        </w:rPr>
+        <w:t>The setChanged () method is used to signify that the state has changed:</w:t>
+      </w:r>
+    </w:p>
+    <w:p>
+      <w:pPr>
+        <w:pStyle w:val="Paragraphedeliste"/>
+        <w:numPr>
+          <w:ilvl w:val="1"/>
+          <w:numId w:val="46"/>
+        </w:numPr>
+        <w:rPr>
+          <w:lang w:bidi="ar-DZ"/>
+        </w:rPr>
+      </w:pPr>
+      <w:r>
+        <w:rPr>
+          <w:lang w:bidi="ar-DZ"/>
+        </w:rPr>
+        <w:t>When notifyObservers () is called it should update its observers.</w:t>
+      </w:r>
+    </w:p>
+    <w:p>
+      <w:pPr>
+        <w:pStyle w:val="Paragraphedeliste"/>
+        <w:numPr>
+          <w:ilvl w:val="1"/>
+          <w:numId w:val="46"/>
+        </w:numPr>
+        <w:rPr>
+          <w:lang w:bidi="ar-DZ"/>
+        </w:rPr>
+      </w:pPr>
+      <w:r>
+        <w:rPr>
+          <w:lang w:bidi="ar-DZ"/>
+        </w:rPr>
+        <w:t>If notifyObservers () is called without first calling setChanged (), the observers will not be notified.</w:t>
+      </w:r>
+    </w:p>
+    <w:p>
+      <w:pPr>
+        <w:pStyle w:val="Paragraphedeliste"/>
+        <w:numPr>
+          <w:ilvl w:val="0"/>
+          <w:numId w:val="46"/>
+        </w:numPr>
+        <w:rPr>
+          <w:lang w:bidi="ar-DZ"/>
+        </w:rPr>
+      </w:pPr>
+      <w:r>
+        <w:rPr>
+          <w:lang w:bidi="ar-DZ"/>
+        </w:rPr>
+        <w:t>You need to call setChanged () for notifications to work:</w:t>
+      </w:r>
+    </w:p>
+    <w:p>
+      <w:pPr>
+        <w:pStyle w:val="Paragraphedeliste"/>
+        <w:numPr>
+          <w:ilvl w:val="1"/>
+          <w:numId w:val="46"/>
+        </w:numPr>
+        <w:rPr>
+          <w:lang w:bidi="ar-DZ"/>
+        </w:rPr>
+      </w:pPr>
+      <w:r>
+        <w:rPr>
+          <w:lang w:bidi="ar-DZ"/>
+        </w:rPr>
+        <w:t>You may also want to use the clearChanged () method, which sets the changed state back to false.</w:t>
+      </w:r>
+    </w:p>
+    <w:p>
+      <w:pPr>
+        <w:pStyle w:val="Paragraphedeliste"/>
+        <w:numPr>
+          <w:ilvl w:val="1"/>
+          <w:numId w:val="46"/>
+        </w:numPr>
+        <w:rPr>
+          <w:lang w:bidi="ar-DZ"/>
+        </w:rPr>
+      </w:pPr>
+      <w:r>
+        <w:rPr>
+          <w:lang w:bidi="ar-DZ"/>
+        </w:rPr>
+        <w:t>In addition, the hasChanged () method, which tells you the current state of the changed flag.</w:t>
+      </w:r>
+    </w:p>
+    <w:p>
+      <w:pPr>
+        <w:pStyle w:val="Paragraphedeliste"/>
+        <w:numPr>
+          <w:ilvl w:val="0"/>
+          <w:numId w:val="46"/>
+        </w:numPr>
+        <w:rPr>
+          <w:lang w:bidi="ar-DZ"/>
+        </w:rPr>
+      </w:pPr>
+      <w:r>
+        <w:rPr>
+          <w:lang w:bidi="ar-DZ"/>
+        </w:rPr>
+        <w:t>The java.util.Observable implementation has a number of problems that limit its usefulness and reuse:</w:t>
+      </w:r>
+    </w:p>
+    <w:p>
+      <w:pPr>
+        <w:pStyle w:val="Paragraphedeliste"/>
+        <w:numPr>
+          <w:ilvl w:val="1"/>
+          <w:numId w:val="46"/>
+        </w:numPr>
+        <w:rPr>
+          <w:lang w:bidi="ar-DZ"/>
+        </w:rPr>
+      </w:pPr>
+      <w:r>
+        <w:rPr>
+          <w:lang w:bidi="ar-DZ"/>
+        </w:rPr>
+        <w:t>Not widely used</w:t>
+      </w:r>
+    </w:p>
+    <w:p>
+      <w:pPr>
+        <w:pStyle w:val="Paragraphedeliste"/>
+        <w:numPr>
+          <w:ilvl w:val="1"/>
+          <w:numId w:val="46"/>
+        </w:numPr>
+        <w:rPr>
+          <w:lang w:bidi="ar-DZ"/>
+        </w:rPr>
+      </w:pPr>
+      <w:r>
+        <w:rPr>
+          <w:lang w:bidi="ar-DZ"/>
+        </w:rPr>
+        <w:t>Implementation is really simple</w:t>
+      </w:r>
+    </w:p>
+    <w:p>
+      <w:pPr>
+        <w:pStyle w:val="Paragraphedeliste"/>
+        <w:numPr>
+          <w:ilvl w:val="0"/>
+          <w:numId w:val="46"/>
+        </w:numPr>
+        <w:rPr>
+          <w:lang w:bidi="ar-DZ"/>
+        </w:rPr>
+      </w:pPr>
+      <w:r>
+        <w:rPr>
+          <w:lang w:bidi="ar-DZ"/>
+        </w:rPr>
+        <w:lastRenderedPageBreak/>
+        <w:t>Observable is a class</w:t>
+      </w:r>
+    </w:p>
+    <w:p>
+      <w:pPr>
+        <w:pStyle w:val="Paragraphedeliste"/>
+        <w:numPr>
+          <w:ilvl w:val="1"/>
+          <w:numId w:val="46"/>
+        </w:numPr>
+        <w:rPr>
+          <w:lang w:bidi="ar-DZ"/>
+        </w:rPr>
+      </w:pPr>
+      <w:r>
+        <w:rPr>
+          <w:lang w:bidi="ar-DZ"/>
+        </w:rPr>
+        <w:t>You have to subclass it</w:t>
+      </w:r>
+    </w:p>
+    <w:p>
+      <w:pPr>
+        <w:pStyle w:val="Paragraphedeliste"/>
+        <w:numPr>
+          <w:ilvl w:val="1"/>
+          <w:numId w:val="46"/>
+        </w:numPr>
+        <w:rPr>
+          <w:lang w:bidi="ar-DZ"/>
+        </w:rPr>
+      </w:pPr>
+      <w:r>
+        <w:rPr>
+          <w:lang w:bidi="ar-DZ"/>
+        </w:rPr>
+        <w:t>Means you cannot add on the Observable behavior to an existing class that already extends another superclass.</w:t>
+      </w:r>
+    </w:p>
+    <w:p>
+      <w:pPr>
+        <w:pStyle w:val="Paragraphedeliste"/>
+        <w:numPr>
+          <w:ilvl w:val="1"/>
+          <w:numId w:val="46"/>
+        </w:numPr>
+        <w:rPr>
+          <w:lang w:bidi="ar-DZ"/>
+        </w:rPr>
+      </w:pPr>
+      <w:r>
+        <w:rPr>
+          <w:lang w:bidi="ar-DZ"/>
+        </w:rPr>
+        <w:t>Limits its reuse potential (and is not that why we are using patterns in the first place?).</w:t>
+      </w:r>
+    </w:p>
+    <w:p>
+      <w:pPr>
+        <w:pStyle w:val="Paragraphedeliste"/>
+        <w:numPr>
+          <w:ilvl w:val="0"/>
+          <w:numId w:val="46"/>
+        </w:numPr>
+        <w:rPr>
+          <w:lang w:bidi="ar-DZ"/>
+        </w:rPr>
+      </w:pPr>
+      <w:r>
+        <w:rPr>
+          <w:lang w:bidi="ar-DZ"/>
+        </w:rPr>
+        <w:t>There is no Observable interface</w:t>
+      </w:r>
+    </w:p>
+    <w:p>
+      <w:pPr>
+        <w:pStyle w:val="Paragraphedeliste"/>
+        <w:numPr>
+          <w:ilvl w:val="1"/>
+          <w:numId w:val="46"/>
+        </w:numPr>
+        <w:rPr>
+          <w:lang w:bidi="ar-DZ"/>
+        </w:rPr>
+      </w:pPr>
+      <w:r>
+        <w:rPr>
+          <w:lang w:bidi="ar-DZ"/>
+        </w:rPr>
+        <w:t>You cannot create your own implementation that plays well with Java’s built-in Observer API.</w:t>
+      </w:r>
+    </w:p>
+    <w:p>
+      <w:pPr>
+        <w:pStyle w:val="Paragraphedeliste"/>
+        <w:numPr>
+          <w:ilvl w:val="1"/>
+          <w:numId w:val="46"/>
+        </w:numPr>
+        <w:rPr>
+          <w:lang w:bidi="ar-DZ"/>
+        </w:rPr>
+      </w:pPr>
+      <w:r>
+        <w:rPr>
+          <w:lang w:bidi="ar-DZ"/>
+        </w:rPr>
+        <w:t>You do not have the option of swapping out the java.util implementation for another (say, a new, multithreaded implementation)</w:t>
+      </w:r>
       <w:bookmarkStart w:id="0" w:name="_GoBack"/>
-      <w:bookmarkEnd w:id="0"/>
-    </w:p>
-    <w:p>
-      <w:pPr>
-        <w:ind w:left="288"/>
+    </w:p>
+    <w:bookmarkEnd w:id="0"/>
+    <w:p>
+      <w:pPr>
+        <w:pStyle w:val="Paragraphedeliste"/>
+        <w:numPr>
+          <w:ilvl w:val="0"/>
+          <w:numId w:val="46"/>
+        </w:numPr>
+        <w:rPr>
+          <w:lang w:bidi="ar-DZ"/>
+        </w:rPr>
+      </w:pPr>
+      <w:r>
+        <w:rPr>
+          <w:lang w:bidi="ar-DZ"/>
+        </w:rPr>
+        <w:t>Observable may serve your needs if you can extend java.util.Observable.</w:t>
+      </w:r>
+    </w:p>
+    <w:p>
+      <w:pPr>
+        <w:pStyle w:val="Paragraphedeliste"/>
+        <w:numPr>
+          <w:ilvl w:val="0"/>
+          <w:numId w:val="46"/>
+        </w:numPr>
         <w:rPr>
           <w:rFonts w:hint="cs"/>
           <w:lang w:bidi="ar-DZ"/>
         </w:rPr>
       </w:pPr>
+      <w:r>
+        <w:rPr>
+          <w:lang w:bidi="ar-DZ"/>
+        </w:rPr>
+        <w:t xml:space="preserve">On the other hand, more often than not, you will need to create your own implementation. </w:t>
+      </w:r>
     </w:p>
     <w:sectPr>
       <w:headerReference w:type="default" r:id="rId8"/>
@@ -3755,6 +4448,122 @@
     </w:lvl>
   </w:abstractNum>
   <w:abstractNum w:abstractNumId="17" w15:restartNumberingAfterBreak="0">
+    <w:nsid w:val="2AC166DE"/>
+    <w:multiLevelType w:val="multilevel"/>
+    <w:tmpl w:val="A648A078"/>
+    <w:lvl w:ilvl="0">
+      <w:start w:val="1"/>
+      <w:numFmt w:val="bullet"/>
+      <w:suff w:val="space"/>
+      <w:lvlText w:val=""/>
+      <w:lvlJc w:val="left"/>
+      <w:pPr>
+        <w:ind w:left="0" w:firstLine="0"/>
+      </w:pPr>
+      <w:rPr>
+        <w:rFonts w:ascii="Wingdings" w:hAnsi="Wingdings" w:cs="Times New Roman" w:hint="default"/>
+      </w:rPr>
+    </w:lvl>
+    <w:lvl w:ilvl="1">
+      <w:start w:val="1"/>
+      <w:numFmt w:val="bullet"/>
+      <w:suff w:val="space"/>
+      <w:lvlText w:val=""/>
+      <w:lvlJc w:val="left"/>
+      <w:pPr>
+        <w:ind w:left="288" w:firstLine="0"/>
+      </w:pPr>
+      <w:rPr>
+        <w:rFonts w:ascii="Symbol" w:hAnsi="Symbol" w:cs="Times New Roman" w:hint="default"/>
+      </w:rPr>
+    </w:lvl>
+    <w:lvl w:ilvl="2">
+      <w:start w:val="1"/>
+      <w:numFmt w:val="bullet"/>
+      <w:suff w:val="space"/>
+      <w:lvlText w:val="o"/>
+      <w:lvlJc w:val="left"/>
+      <w:pPr>
+        <w:ind w:left="576" w:firstLine="0"/>
+      </w:pPr>
+      <w:rPr>
+        <w:rFonts w:ascii="Courier New" w:hAnsi="Courier New" w:cs="Times New Roman" w:hint="default"/>
+      </w:rPr>
+    </w:lvl>
+    <w:lvl w:ilvl="3">
+      <w:start w:val="1"/>
+      <w:numFmt w:val="bullet"/>
+      <w:lvlText w:val=""/>
+      <w:lvlJc w:val="left"/>
+      <w:pPr>
+        <w:ind w:left="1440" w:hanging="360"/>
+      </w:pPr>
+      <w:rPr>
+        <w:rFonts w:ascii="Symbol" w:hAnsi="Symbol" w:hint="default"/>
+      </w:rPr>
+    </w:lvl>
+    <w:lvl w:ilvl="4">
+      <w:start w:val="1"/>
+      <w:numFmt w:val="bullet"/>
+      <w:lvlText w:val=""/>
+      <w:lvlJc w:val="left"/>
+      <w:pPr>
+        <w:ind w:left="1800" w:hanging="360"/>
+      </w:pPr>
+      <w:rPr>
+        <w:rFonts w:ascii="Symbol" w:hAnsi="Symbol" w:hint="default"/>
+      </w:rPr>
+    </w:lvl>
+    <w:lvl w:ilvl="5">
+      <w:start w:val="1"/>
+      <w:numFmt w:val="bullet"/>
+      <w:lvlText w:val=""/>
+      <w:lvlJc w:val="left"/>
+      <w:pPr>
+        <w:ind w:left="2160" w:hanging="360"/>
+      </w:pPr>
+      <w:rPr>
+        <w:rFonts w:ascii="Wingdings" w:hAnsi="Wingdings" w:hint="default"/>
+      </w:rPr>
+    </w:lvl>
+    <w:lvl w:ilvl="6">
+      <w:start w:val="1"/>
+      <w:numFmt w:val="bullet"/>
+      <w:lvlText w:val=""/>
+      <w:lvlJc w:val="left"/>
+      <w:pPr>
+        <w:ind w:left="2520" w:hanging="360"/>
+      </w:pPr>
+      <w:rPr>
+        <w:rFonts w:ascii="Wingdings" w:hAnsi="Wingdings" w:hint="default"/>
+      </w:rPr>
+    </w:lvl>
+    <w:lvl w:ilvl="7">
+      <w:start w:val="1"/>
+      <w:numFmt w:val="bullet"/>
+      <w:lvlText w:val=""/>
+      <w:lvlJc w:val="left"/>
+      <w:pPr>
+        <w:ind w:left="2880" w:hanging="360"/>
+      </w:pPr>
+      <w:rPr>
+        <w:rFonts w:ascii="Symbol" w:hAnsi="Symbol" w:hint="default"/>
+      </w:rPr>
+    </w:lvl>
+    <w:lvl w:ilvl="8">
+      <w:start w:val="1"/>
+      <w:numFmt w:val="bullet"/>
+      <w:lvlText w:val=""/>
+      <w:lvlJc w:val="left"/>
+      <w:pPr>
+        <w:ind w:left="3240" w:hanging="360"/>
+      </w:pPr>
+      <w:rPr>
+        <w:rFonts w:ascii="Symbol" w:hAnsi="Symbol" w:hint="default"/>
+      </w:rPr>
+    </w:lvl>
+  </w:abstractNum>
+  <w:abstractNum w:abstractNumId="18" w15:restartNumberingAfterBreak="0">
     <w:nsid w:val="2D0435FC"/>
     <w:multiLevelType w:val="multilevel"/>
     <w:tmpl w:val="A648A078"/>
@@ -3870,7 +4679,7 @@
       </w:rPr>
     </w:lvl>
   </w:abstractNum>
-  <w:abstractNum w:abstractNumId="18" w15:restartNumberingAfterBreak="0">
+  <w:abstractNum w:abstractNumId="19" w15:restartNumberingAfterBreak="0">
     <w:nsid w:val="2FC95E08"/>
     <w:multiLevelType w:val="multilevel"/>
     <w:tmpl w:val="A648A078"/>
@@ -3986,7 +4795,7 @@
       </w:rPr>
     </w:lvl>
   </w:abstractNum>
-  <w:abstractNum w:abstractNumId="19" w15:restartNumberingAfterBreak="0">
+  <w:abstractNum w:abstractNumId="20" w15:restartNumberingAfterBreak="0">
     <w:nsid w:val="36F20FD6"/>
     <w:multiLevelType w:val="multilevel"/>
     <w:tmpl w:val="A648A078"/>
@@ -4102,7 +4911,7 @@
       </w:rPr>
     </w:lvl>
   </w:abstractNum>
-  <w:abstractNum w:abstractNumId="20" w15:restartNumberingAfterBreak="0">
+  <w:abstractNum w:abstractNumId="21" w15:restartNumberingAfterBreak="0">
     <w:nsid w:val="39BB7938"/>
     <w:multiLevelType w:val="multilevel"/>
     <w:tmpl w:val="A648A078"/>
@@ -4218,7 +5027,7 @@
       </w:rPr>
     </w:lvl>
   </w:abstractNum>
-  <w:abstractNum w:abstractNumId="21" w15:restartNumberingAfterBreak="0">
+  <w:abstractNum w:abstractNumId="22" w15:restartNumberingAfterBreak="0">
     <w:nsid w:val="3A1D1E98"/>
     <w:multiLevelType w:val="multilevel"/>
     <w:tmpl w:val="A648A078"/>
@@ -4334,7 +5143,7 @@
       </w:rPr>
     </w:lvl>
   </w:abstractNum>
-  <w:abstractNum w:abstractNumId="22" w15:restartNumberingAfterBreak="0">
+  <w:abstractNum w:abstractNumId="23" w15:restartNumberingAfterBreak="0">
     <w:nsid w:val="3C153AA7"/>
     <w:multiLevelType w:val="multilevel"/>
     <w:tmpl w:val="A648A078"/>
@@ -4450,7 +5259,7 @@
       </w:rPr>
     </w:lvl>
   </w:abstractNum>
-  <w:abstractNum w:abstractNumId="23" w15:restartNumberingAfterBreak="0">
+  <w:abstractNum w:abstractNumId="24" w15:restartNumberingAfterBreak="0">
     <w:nsid w:val="3F4574A8"/>
     <w:multiLevelType w:val="multilevel"/>
     <w:tmpl w:val="10D88CB2"/>
@@ -4565,7 +5374,7 @@
       </w:rPr>
     </w:lvl>
   </w:abstractNum>
-  <w:abstractNum w:abstractNumId="24" w15:restartNumberingAfterBreak="0">
+  <w:abstractNum w:abstractNumId="25" w15:restartNumberingAfterBreak="0">
     <w:nsid w:val="40506E63"/>
     <w:multiLevelType w:val="multilevel"/>
     <w:tmpl w:val="A648A078"/>
@@ -4681,7 +5490,7 @@
       </w:rPr>
     </w:lvl>
   </w:abstractNum>
-  <w:abstractNum w:abstractNumId="25" w15:restartNumberingAfterBreak="0">
+  <w:abstractNum w:abstractNumId="26" w15:restartNumberingAfterBreak="0">
     <w:nsid w:val="425B5D0F"/>
     <w:multiLevelType w:val="multilevel"/>
     <w:tmpl w:val="A648A078"/>
@@ -4797,7 +5606,7 @@
       </w:rPr>
     </w:lvl>
   </w:abstractNum>
-  <w:abstractNum w:abstractNumId="26" w15:restartNumberingAfterBreak="0">
+  <w:abstractNum w:abstractNumId="27" w15:restartNumberingAfterBreak="0">
     <w:nsid w:val="46725309"/>
     <w:multiLevelType w:val="multilevel"/>
     <w:tmpl w:val="A648A078"/>
@@ -4913,7 +5722,7 @@
       </w:rPr>
     </w:lvl>
   </w:abstractNum>
-  <w:abstractNum w:abstractNumId="27" w15:restartNumberingAfterBreak="0">
+  <w:abstractNum w:abstractNumId="28" w15:restartNumberingAfterBreak="0">
     <w:nsid w:val="47C50DD2"/>
     <w:multiLevelType w:val="multilevel"/>
     <w:tmpl w:val="A648A078"/>
@@ -5029,7 +5838,7 @@
       </w:rPr>
     </w:lvl>
   </w:abstractNum>
-  <w:abstractNum w:abstractNumId="28" w15:restartNumberingAfterBreak="0">
+  <w:abstractNum w:abstractNumId="29" w15:restartNumberingAfterBreak="0">
     <w:nsid w:val="49185F8C"/>
     <w:multiLevelType w:val="multilevel"/>
     <w:tmpl w:val="A648A078"/>
@@ -5145,7 +5954,7 @@
       </w:rPr>
     </w:lvl>
   </w:abstractNum>
-  <w:abstractNum w:abstractNumId="29" w15:restartNumberingAfterBreak="0">
+  <w:abstractNum w:abstractNumId="30" w15:restartNumberingAfterBreak="0">
     <w:nsid w:val="4A9C79FB"/>
     <w:multiLevelType w:val="multilevel"/>
     <w:tmpl w:val="A648A078"/>
@@ -5261,7 +6070,7 @@
       </w:rPr>
     </w:lvl>
   </w:abstractNum>
-  <w:abstractNum w:abstractNumId="30" w15:restartNumberingAfterBreak="0">
+  <w:abstractNum w:abstractNumId="31" w15:restartNumberingAfterBreak="0">
     <w:nsid w:val="4AE206E5"/>
     <w:multiLevelType w:val="multilevel"/>
     <w:tmpl w:val="A648A078"/>
@@ -5377,7 +6186,7 @@
       </w:rPr>
     </w:lvl>
   </w:abstractNum>
-  <w:abstractNum w:abstractNumId="31" w15:restartNumberingAfterBreak="0">
+  <w:abstractNum w:abstractNumId="32" w15:restartNumberingAfterBreak="0">
     <w:nsid w:val="4DDB0706"/>
     <w:multiLevelType w:val="multilevel"/>
     <w:tmpl w:val="A648A078"/>
@@ -5493,7 +6302,7 @@
       </w:rPr>
     </w:lvl>
   </w:abstractNum>
-  <w:abstractNum w:abstractNumId="32" w15:restartNumberingAfterBreak="0">
+  <w:abstractNum w:abstractNumId="33" w15:restartNumberingAfterBreak="0">
     <w:nsid w:val="4E15364E"/>
     <w:multiLevelType w:val="multilevel"/>
     <w:tmpl w:val="A648A078"/>
@@ -5609,7 +6418,7 @@
       </w:rPr>
     </w:lvl>
   </w:abstractNum>
-  <w:abstractNum w:abstractNumId="33" w15:restartNumberingAfterBreak="0">
+  <w:abstractNum w:abstractNumId="34" w15:restartNumberingAfterBreak="0">
     <w:nsid w:val="5680361D"/>
     <w:multiLevelType w:val="multilevel"/>
     <w:tmpl w:val="A648A078"/>
@@ -5725,7 +6534,7 @@
       </w:rPr>
     </w:lvl>
   </w:abstractNum>
-  <w:abstractNum w:abstractNumId="34" w15:restartNumberingAfterBreak="0">
+  <w:abstractNum w:abstractNumId="35" w15:restartNumberingAfterBreak="0">
     <w:nsid w:val="5C3474A8"/>
     <w:multiLevelType w:val="multilevel"/>
     <w:tmpl w:val="A648A078"/>
@@ -5841,7 +6650,7 @@
       </w:rPr>
     </w:lvl>
   </w:abstractNum>
-  <w:abstractNum w:abstractNumId="35" w15:restartNumberingAfterBreak="0">
+  <w:abstractNum w:abstractNumId="36" w15:restartNumberingAfterBreak="0">
     <w:nsid w:val="5E10502B"/>
     <w:multiLevelType w:val="multilevel"/>
     <w:tmpl w:val="A648A078"/>
@@ -5957,7 +6766,7 @@
       </w:rPr>
     </w:lvl>
   </w:abstractNum>
-  <w:abstractNum w:abstractNumId="36" w15:restartNumberingAfterBreak="0">
+  <w:abstractNum w:abstractNumId="37" w15:restartNumberingAfterBreak="0">
     <w:nsid w:val="603E6C62"/>
     <w:multiLevelType w:val="multilevel"/>
     <w:tmpl w:val="A648A078"/>
@@ -6073,7 +6882,7 @@
       </w:rPr>
     </w:lvl>
   </w:abstractNum>
-  <w:abstractNum w:abstractNumId="37" w15:restartNumberingAfterBreak="0">
+  <w:abstractNum w:abstractNumId="38" w15:restartNumberingAfterBreak="0">
     <w:nsid w:val="638A7781"/>
     <w:multiLevelType w:val="multilevel"/>
     <w:tmpl w:val="A648A078"/>
@@ -6189,7 +6998,7 @@
       </w:rPr>
     </w:lvl>
   </w:abstractNum>
-  <w:abstractNum w:abstractNumId="38" w15:restartNumberingAfterBreak="0">
+  <w:abstractNum w:abstractNumId="39" w15:restartNumberingAfterBreak="0">
     <w:nsid w:val="64056FBE"/>
     <w:multiLevelType w:val="multilevel"/>
     <w:tmpl w:val="A648A078"/>
@@ -6305,7 +7114,7 @@
       </w:rPr>
     </w:lvl>
   </w:abstractNum>
-  <w:abstractNum w:abstractNumId="39" w15:restartNumberingAfterBreak="0">
+  <w:abstractNum w:abstractNumId="40" w15:restartNumberingAfterBreak="0">
     <w:nsid w:val="68D74394"/>
     <w:multiLevelType w:val="multilevel"/>
     <w:tmpl w:val="A648A078"/>
@@ -6421,7 +7230,7 @@
       </w:rPr>
     </w:lvl>
   </w:abstractNum>
-  <w:abstractNum w:abstractNumId="40" w15:restartNumberingAfterBreak="0">
+  <w:abstractNum w:abstractNumId="41" w15:restartNumberingAfterBreak="0">
     <w:nsid w:val="6E284199"/>
     <w:multiLevelType w:val="multilevel"/>
     <w:tmpl w:val="A648A078"/>
@@ -6537,7 +7346,7 @@
       </w:rPr>
     </w:lvl>
   </w:abstractNum>
-  <w:abstractNum w:abstractNumId="41" w15:restartNumberingAfterBreak="0">
+  <w:abstractNum w:abstractNumId="42" w15:restartNumberingAfterBreak="0">
     <w:nsid w:val="6F060FA4"/>
     <w:multiLevelType w:val="multilevel"/>
     <w:tmpl w:val="A648A078"/>
@@ -6653,7 +7462,7 @@
       </w:rPr>
     </w:lvl>
   </w:abstractNum>
-  <w:abstractNum w:abstractNumId="42" w15:restartNumberingAfterBreak="0">
+  <w:abstractNum w:abstractNumId="43" w15:restartNumberingAfterBreak="0">
     <w:nsid w:val="72131E19"/>
     <w:multiLevelType w:val="multilevel"/>
     <w:tmpl w:val="A648A078"/>
@@ -6769,7 +7578,7 @@
       </w:rPr>
     </w:lvl>
   </w:abstractNum>
-  <w:abstractNum w:abstractNumId="43" w15:restartNumberingAfterBreak="0">
+  <w:abstractNum w:abstractNumId="44" w15:restartNumberingAfterBreak="0">
     <w:nsid w:val="72F3367B"/>
     <w:multiLevelType w:val="multilevel"/>
     <w:tmpl w:val="A648A078"/>
@@ -6885,7 +7694,7 @@
       </w:rPr>
     </w:lvl>
   </w:abstractNum>
-  <w:abstractNum w:abstractNumId="44" w15:restartNumberingAfterBreak="0">
+  <w:abstractNum w:abstractNumId="45" w15:restartNumberingAfterBreak="0">
     <w:nsid w:val="7EB82BD4"/>
     <w:multiLevelType w:val="multilevel"/>
     <w:tmpl w:val="A648A078"/>
@@ -7002,34 +7811,34 @@
     </w:lvl>
   </w:abstractNum>
   <w:num w:numId="1">
-    <w:abstractNumId w:val="23"/>
+    <w:abstractNumId w:val="24"/>
   </w:num>
   <w:num w:numId="2">
-    <w:abstractNumId w:val="25"/>
+    <w:abstractNumId w:val="26"/>
   </w:num>
   <w:num w:numId="3">
-    <w:abstractNumId w:val="22"/>
+    <w:abstractNumId w:val="23"/>
   </w:num>
   <w:num w:numId="4">
     <w:abstractNumId w:val="7"/>
   </w:num>
   <w:num w:numId="5">
-    <w:abstractNumId w:val="30"/>
+    <w:abstractNumId w:val="31"/>
   </w:num>
   <w:num w:numId="6">
-    <w:abstractNumId w:val="42"/>
+    <w:abstractNumId w:val="43"/>
   </w:num>
   <w:num w:numId="7">
-    <w:abstractNumId w:val="27"/>
+    <w:abstractNumId w:val="28"/>
   </w:num>
   <w:num w:numId="8">
     <w:abstractNumId w:val="10"/>
   </w:num>
   <w:num w:numId="9">
-    <w:abstractNumId w:val="29"/>
+    <w:abstractNumId w:val="30"/>
   </w:num>
   <w:num w:numId="10">
-    <w:abstractNumId w:val="24"/>
+    <w:abstractNumId w:val="25"/>
   </w:num>
   <w:num w:numId="11">
     <w:abstractNumId w:val="16"/>
@@ -7038,40 +7847,40 @@
     <w:abstractNumId w:val="5"/>
   </w:num>
   <w:num w:numId="13">
-    <w:abstractNumId w:val="32"/>
+    <w:abstractNumId w:val="33"/>
   </w:num>
   <w:num w:numId="14">
-    <w:abstractNumId w:val="18"/>
+    <w:abstractNumId w:val="19"/>
   </w:num>
   <w:num w:numId="15">
-    <w:abstractNumId w:val="35"/>
+    <w:abstractNumId w:val="36"/>
   </w:num>
   <w:num w:numId="16">
-    <w:abstractNumId w:val="43"/>
+    <w:abstractNumId w:val="44"/>
   </w:num>
   <w:num w:numId="17">
-    <w:abstractNumId w:val="36"/>
+    <w:abstractNumId w:val="37"/>
   </w:num>
   <w:num w:numId="18">
     <w:abstractNumId w:val="2"/>
   </w:num>
   <w:num w:numId="19">
-    <w:abstractNumId w:val="38"/>
+    <w:abstractNumId w:val="39"/>
   </w:num>
   <w:num w:numId="20">
-    <w:abstractNumId w:val="19"/>
+    <w:abstractNumId w:val="20"/>
   </w:num>
   <w:num w:numId="21">
     <w:abstractNumId w:val="9"/>
   </w:num>
   <w:num w:numId="22">
-    <w:abstractNumId w:val="31"/>
+    <w:abstractNumId w:val="32"/>
   </w:num>
   <w:num w:numId="23">
-    <w:abstractNumId w:val="28"/>
+    <w:abstractNumId w:val="29"/>
   </w:num>
   <w:num w:numId="24">
-    <w:abstractNumId w:val="17"/>
+    <w:abstractNumId w:val="18"/>
   </w:num>
   <w:num w:numId="25">
     <w:abstractNumId w:val="13"/>
@@ -7080,28 +7889,28 @@
     <w:abstractNumId w:val="1"/>
   </w:num>
   <w:num w:numId="27">
-    <w:abstractNumId w:val="44"/>
+    <w:abstractNumId w:val="45"/>
   </w:num>
   <w:num w:numId="28">
-    <w:abstractNumId w:val="41"/>
+    <w:abstractNumId w:val="42"/>
   </w:num>
   <w:num w:numId="29">
-    <w:abstractNumId w:val="26"/>
+    <w:abstractNumId w:val="27"/>
   </w:num>
   <w:num w:numId="30">
     <w:abstractNumId w:val="14"/>
   </w:num>
   <w:num w:numId="31">
-    <w:abstractNumId w:val="33"/>
+    <w:abstractNumId w:val="34"/>
   </w:num>
   <w:num w:numId="32">
     <w:abstractNumId w:val="11"/>
   </w:num>
   <w:num w:numId="33">
-    <w:abstractNumId w:val="34"/>
+    <w:abstractNumId w:val="35"/>
   </w:num>
   <w:num w:numId="34">
-    <w:abstractNumId w:val="20"/>
+    <w:abstractNumId w:val="21"/>
   </w:num>
   <w:num w:numId="35">
     <w:abstractNumId w:val="12"/>
@@ -7110,7 +7919,7 @@
     <w:abstractNumId w:val="4"/>
   </w:num>
   <w:num w:numId="37">
-    <w:abstractNumId w:val="39"/>
+    <w:abstractNumId w:val="40"/>
   </w:num>
   <w:num w:numId="38">
     <w:abstractNumId w:val="8"/>
@@ -7119,22 +7928,25 @@
     <w:abstractNumId w:val="3"/>
   </w:num>
   <w:num w:numId="40">
-    <w:abstractNumId w:val="21"/>
+    <w:abstractNumId w:val="22"/>
   </w:num>
   <w:num w:numId="41">
     <w:abstractNumId w:val="6"/>
   </w:num>
   <w:num w:numId="42">
-    <w:abstractNumId w:val="37"/>
+    <w:abstractNumId w:val="38"/>
   </w:num>
   <w:num w:numId="43">
-    <w:abstractNumId w:val="40"/>
+    <w:abstractNumId w:val="41"/>
   </w:num>
   <w:num w:numId="44">
     <w:abstractNumId w:val="15"/>
   </w:num>
   <w:num w:numId="45">
     <w:abstractNumId w:val="0"/>
+  </w:num>
+  <w:num w:numId="46">
+    <w:abstractNumId w:val="17"/>
   </w:num>
   <w:numIdMacAtCleanup w:val="11"/>
 </w:numbering>
@@ -7633,7 +8445,6 @@
   <w:style w:type="character" w:default="1" w:styleId="Policepardfaut">
     <w:name w:val="Default Paragraph Font"/>
     <w:uiPriority w:val="1"/>
-    <w:semiHidden/>
     <w:unhideWhenUsed/>
   </w:style>
   <w:style w:type="table" w:default="1" w:styleId="TableauNormal">
@@ -8077,7 +8888,7 @@
 </file>
 
 <file path=customXml/itemProps1.xml><?xml version="1.0" encoding="utf-8"?>
-<ds:datastoreItem xmlns:ds="http://schemas.openxmlformats.org/officeDocument/2006/customXml" ds:itemID="{B93633D5-9C6E-4221-AA8A-E024DEE0A6A3}">
+<ds:datastoreItem xmlns:ds="http://schemas.openxmlformats.org/officeDocument/2006/customXml" ds:itemID="{FADCF620-CB06-4493-8E7B-346B96509F7F}">
   <ds:schemaRefs>
     <ds:schemaRef ds:uri="http://schemas.openxmlformats.org/officeDocument/2006/bibliography"/>
   </ds:schemaRefs>

</xml_diff>